<commit_message>
Allow render of excel
</commit_message>
<xml_diff>
--- a/template.docx
+++ b/template.docx
@@ -55,7 +55,7 @@
               <w:bottom w:val="double" w:sz="12" w:space="0" w:color="000000" tmln="10, 10, 10, 0, 0"/>
               <w:right w:val="double" w:sz="12" w:space="0" w:color="000000" tmln="10, 10, 10, 0, 0"/>
             </w:tcBorders>
-            <w:tmTcPr id="1712538856" protected="0"/>
+            <w:tmTcPr id="1713247764" protected="0"/>
           </w:tcPr>
           <w:p>
             <w:pPr>
@@ -98,7 +98,7 @@
               <w:bottom w:val="double" w:sz="12" w:space="0" w:color="000000" tmln="10, 10, 10, 0, 0"/>
               <w:right w:val="double" w:sz="12" w:space="0" w:color="000000" tmln="10, 10, 10, 0, 0"/>
             </w:tcBorders>
-            <w:tmTcPr id="1712538856" protected="0"/>
+            <w:tmTcPr id="1713247764" protected="0"/>
           </w:tcPr>
           <w:p>
             <w:pPr>
@@ -126,7 +126,7 @@
               <w:bottom w:val="double" w:sz="12" w:space="0" w:color="000000" tmln="10, 10, 10, 0, 0"/>
               <w:right w:val="double" w:sz="4" w:space="0" w:color="000000" tmln="3, 3, 3, 0, 0"/>
             </w:tcBorders>
-            <w:tmTcPr id="1712538856" protected="0"/>
+            <w:tmTcPr id="1713247764" protected="0"/>
           </w:tcPr>
           <w:p>
             <w:pPr>
@@ -162,7 +162,7 @@
               <w:bottom w:val="double" w:sz="4" w:space="0" w:color="000000" tmln="3, 3, 3, 0, 0"/>
               <w:right w:val="double" w:sz="12" w:space="0" w:color="000000" tmln="10, 10, 10, 0, 0"/>
             </w:tcBorders>
-            <w:tmTcPr id="1712538856" protected="0"/>
+            <w:tmTcPr id="1713247764" protected="0"/>
           </w:tcPr>
           <w:p>
             <w:pPr>
@@ -179,6 +179,7 @@
                 <w:b/>
                 <w:lang w:val="en-us"/>
               </w:rPr>
+              <w:t>{{Control.F7}}</w:t>
             </w:r>
           </w:p>
         </w:tc>
@@ -192,7 +193,7 @@
               <w:bottom w:val="double" w:sz="4" w:space="0" w:color="000000" tmln="3, 3, 3, 0, 0"/>
               <w:right w:val="double" w:sz="12" w:space="0" w:color="000000" tmln="10, 10, 10, 0, 0"/>
             </w:tcBorders>
-            <w:tmTcPr id="1712538856" protected="0"/>
+            <w:tmTcPr id="1713247764" protected="0"/>
           </w:tcPr>
           <w:p>
             <w:pPr>
@@ -219,7 +220,7 @@
               <w:bottom w:val="double" w:sz="12" w:space="0" w:color="000000" tmln="10, 10, 10, 0, 0"/>
               <w:right w:val="double" w:sz="4" w:space="0" w:color="000000" tmln="3, 3, 3, 0, 0"/>
             </w:tcBorders>
-            <w:tmTcPr id="1712538856" protected="0"/>
+            <w:tmTcPr id="1713247764" protected="0"/>
           </w:tcPr>
           <w:p>
             <w:pPr>
@@ -248,7 +249,7 @@
               <w:bottom w:val="double" w:sz="4" w:space="0" w:color="000000" tmln="3, 3, 3, 0, 0"/>
               <w:right w:val="double" w:sz="12" w:space="0" w:color="000000" tmln="10, 10, 10, 0, 0"/>
             </w:tcBorders>
-            <w:tmTcPr id="1712538856" protected="0"/>
+            <w:tmTcPr id="1713247764" protected="0"/>
           </w:tcPr>
           <w:p/>
         </w:tc>
@@ -262,7 +263,7 @@
               <w:bottom w:val="double" w:sz="4" w:space="0" w:color="000000" tmln="3, 3, 3, 0, 0"/>
               <w:right w:val="double" w:sz="12" w:space="0" w:color="000000" tmln="10, 10, 10, 0, 0"/>
             </w:tcBorders>
-            <w:tmTcPr id="1712538856" protected="0"/>
+            <w:tmTcPr id="1713247764" protected="0"/>
           </w:tcPr>
           <w:p/>
         </w:tc>
@@ -275,7 +276,7 @@
               <w:bottom w:val="double" w:sz="12" w:space="0" w:color="000000" tmln="10, 10, 10, 0, 0"/>
               <w:right w:val="double" w:sz="4" w:space="0" w:color="000000" tmln="3, 3, 3, 0, 0"/>
             </w:tcBorders>
-            <w:tmTcPr id="1712538856" protected="0"/>
+            <w:tmTcPr id="1713247764" protected="0"/>
           </w:tcPr>
           <w:p>
             <w:pPr>
@@ -328,7 +329,7 @@
               <w:bottom w:val="double" w:sz="4" w:space="0" w:color="000000" tmln="3, 3, 3, 0, 0"/>
               <w:right w:val="double" w:sz="12" w:space="0" w:color="000000" tmln="10, 10, 10, 0, 0"/>
             </w:tcBorders>
-            <w:tmTcPr id="1712538856" protected="0"/>
+            <w:tmTcPr id="1713247764" protected="0"/>
           </w:tcPr>
           <w:p/>
         </w:tc>
@@ -342,7 +343,7 @@
               <w:bottom w:val="double" w:sz="4" w:space="0" w:color="000000" tmln="3, 3, 3, 0, 0"/>
               <w:right w:val="double" w:sz="12" w:space="0" w:color="000000" tmln="10, 10, 10, 0, 0"/>
             </w:tcBorders>
-            <w:tmTcPr id="1712538856" protected="0"/>
+            <w:tmTcPr id="1713247764" protected="0"/>
           </w:tcPr>
           <w:p/>
         </w:tc>
@@ -355,7 +356,7 @@
               <w:bottom w:val="double" w:sz="12" w:space="0" w:color="000000" tmln="10, 10, 10, 0, 0"/>
               <w:right w:val="double" w:sz="4" w:space="0" w:color="000000" tmln="3, 3, 3, 0, 0"/>
             </w:tcBorders>
-            <w:tmTcPr id="1712538856" protected="0"/>
+            <w:tmTcPr id="1713247764" protected="0"/>
           </w:tcPr>
           <w:p>
             <w:pPr>
@@ -408,7 +409,7 @@
               <w:bottom w:val="double" w:sz="4" w:space="0" w:color="000000" tmln="3, 3, 3, 0, 0"/>
               <w:right w:val="double" w:sz="12" w:space="0" w:color="000000" tmln="10, 10, 10, 0, 0"/>
             </w:tcBorders>
-            <w:tmTcPr id="1712538856" protected="0"/>
+            <w:tmTcPr id="1713247764" protected="0"/>
           </w:tcPr>
           <w:p/>
         </w:tc>
@@ -422,7 +423,7 @@
               <w:bottom w:val="double" w:sz="4" w:space="0" w:color="000000" tmln="3, 3, 3, 0, 0"/>
               <w:right w:val="double" w:sz="12" w:space="0" w:color="000000" tmln="10, 10, 10, 0, 0"/>
             </w:tcBorders>
-            <w:tmTcPr id="1712538856" protected="0"/>
+            <w:tmTcPr id="1713247764" protected="0"/>
           </w:tcPr>
           <w:p/>
         </w:tc>
@@ -435,7 +436,7 @@
               <w:bottom w:val="double" w:sz="4" w:space="0" w:color="000000" tmln="3, 3, 3, 0, 0"/>
               <w:right w:val="double" w:sz="4" w:space="0" w:color="000000" tmln="3, 3, 3, 0, 0"/>
             </w:tcBorders>
-            <w:tmTcPr id="1712538856" protected="0"/>
+            <w:tmTcPr id="1713247764" protected="0"/>
           </w:tcPr>
           <w:p>
             <w:pPr>
@@ -504,7 +505,7 @@
               <w:bottom w:val="double" w:sz="12" w:space="0" w:color="000000" tmln="10, 10, 10, 0, 0"/>
               <w:right w:val="double" w:sz="12" w:space="0" w:color="000000" tmln="10, 10, 10, 0, 0"/>
             </w:tcBorders>
-            <w:tmTcPr id="1712538856" protected="0"/>
+            <w:tmTcPr id="1713247764" protected="0"/>
           </w:tcPr>
           <w:p>
             <w:pPr>
@@ -541,7 +542,7 @@
               <w:bottom w:val="double" w:sz="12" w:space="0" w:color="000000" tmln="10, 10, 10, 0, 0"/>
               <w:right w:val="double" w:sz="12" w:space="0" w:color="000000" tmln="10, 10, 10, 0, 0"/>
             </w:tcBorders>
-            <w:tmTcPr id="1712538856" protected="0"/>
+            <w:tmTcPr id="1713247764" protected="0"/>
           </w:tcPr>
           <w:p>
             <w:pPr>
@@ -563,7 +564,7 @@
               <w:bottom w:val="double" w:sz="12" w:space="0" w:color="000000" tmln="10, 10, 10, 0, 0"/>
               <w:right w:val="double" w:sz="12" w:space="0" w:color="000000" tmln="10, 10, 10, 0, 0"/>
             </w:tcBorders>
-            <w:tmTcPr id="1712538856" protected="0"/>
+            <w:tmTcPr id="1713247764" protected="0"/>
           </w:tcPr>
           <w:p>
             <w:pPr>
@@ -585,7 +586,7 @@
               <w:bottom w:val="double" w:sz="12" w:space="0" w:color="000000" tmln="10, 10, 10, 0, 0"/>
               <w:right w:val="double" w:sz="36" w:space="0" w:color="000000" tmln="30, 30, 30, 0, 0"/>
             </w:tcBorders>
-            <w:tmTcPr id="1712538856" protected="0"/>
+            <w:tmTcPr id="1713247764" protected="0"/>
           </w:tcPr>
           <w:p>
             <w:pPr>
@@ -630,7 +631,7 @@
               <w:bottom w:val="double" w:sz="4" w:space="0" w:color="000000" tmln="3, 3, 3, 0, 0"/>
               <w:right w:val="double" w:sz="12" w:space="0" w:color="000000" tmln="10, 10, 10, 0, 0"/>
             </w:tcBorders>
-            <w:tmTcPr id="1712538856" protected="0"/>
+            <w:tmTcPr id="1713247764" protected="0"/>
           </w:tcPr>
           <w:p>
             <w:pPr>
@@ -645,7 +646,7 @@
               <w:rPr>
                 <w:lang w:val="en-us"/>
               </w:rPr>
-              <w:t>{{Items.FileName}}</w:t>
+              <w:t>{{Items_FileName}}</w:t>
             </w:r>
           </w:p>
         </w:tc>
@@ -658,7 +659,7 @@
               <w:bottom w:val="double" w:sz="4" w:space="0" w:color="000000" tmln="3, 3, 3, 0, 0"/>
               <w:right w:val="double" w:sz="12" w:space="0" w:color="000000" tmln="10, 10, 10, 0, 0"/>
             </w:tcBorders>
-            <w:tmTcPr id="1712538856" protected="0"/>
+            <w:tmTcPr id="1713247764" protected="0"/>
           </w:tcPr>
           <w:p>
             <w:pPr>
@@ -674,7 +675,7 @@
               <w:rPr>
                 <w:lang w:val="en-us"/>
               </w:rPr>
-              <w:t>{{Items.Checksum}}</w:t>
+              <w:t>{{Items_Checksum}}</w:t>
             </w:r>
           </w:p>
         </w:tc>
@@ -687,7 +688,7 @@
               <w:bottom w:val="double" w:sz="4" w:space="0" w:color="000000" tmln="3, 3, 3, 0, 0"/>
               <w:right w:val="double" w:sz="12" w:space="0" w:color="000000" tmln="10, 10, 10, 0, 0"/>
             </w:tcBorders>
-            <w:tmTcPr id="1712538856" protected="0"/>
+            <w:tmTcPr id="1713247764" protected="0"/>
           </w:tcPr>
           <w:p>
             <w:pPr>
@@ -704,7 +705,7 @@
                 <w:sz w:val="20"/>
                 <w:lang w:val="en-us"/>
               </w:rPr>
-              <w:t>{{Items.FileSize}}</w:t>
+              <w:t>{{Items_FileSize}}</w:t>
             </w:r>
           </w:p>
         </w:tc>
@@ -717,17 +718,17 @@
               <w:bottom w:val="double" w:sz="4" w:space="0" w:color="000000" tmln="3, 3, 3, 0, 0"/>
               <w:right w:val="double" w:sz="36" w:space="0" w:color="000000" tmln="30, 30, 30, 0, 0"/>
             </w:tcBorders>
-            <w:tmTcPr id="1712538856" protected="0"/>
+            <w:tmTcPr id="1713247764" protected="0"/>
           </w:tcPr>
           <w:p>
             <w:pPr>
               <w:pStyle w:val="para3"/>
-              <w:ind w:left="361" w:right="324"/>
+              <w:ind w:left="0" w:right="324"/>
               <w:spacing w:line="250" w:lineRule="exact"/>
               <w:jc w:val="center"/>
             </w:pPr>
             <w:r>
-              <w:t>{{Items.CreatedAt}}</w:t>
+              <w:t>{{Items_CreatedAt}}</w:t>
             </w:r>
           </w:p>
         </w:tc>
@@ -781,7 +782,7 @@
               <w:bottom w:val="double" w:sz="12" w:space="0" w:color="000000" tmln="10, 10, 10, 0, 0"/>
               <w:right w:val="double" w:sz="12" w:space="0" w:color="000000" tmln="10, 10, 10, 0, 0"/>
             </w:tcBorders>
-            <w:tmTcPr id="1712538856" protected="0"/>
+            <w:tmTcPr id="1713247764" protected="0"/>
           </w:tcPr>
           <w:p>
             <w:pPr>
@@ -802,7 +803,7 @@
               <w:bottom w:val="double" w:sz="12" w:space="0" w:color="000000" tmln="10, 10, 10, 0, 0"/>
               <w:right w:val="double" w:sz="12" w:space="0" w:color="000000" tmln="10, 10, 10, 0, 0"/>
             </w:tcBorders>
-            <w:tmTcPr id="1712538856" protected="0"/>
+            <w:tmTcPr id="1713247764" protected="0"/>
           </w:tcPr>
           <w:p>
             <w:pPr>
@@ -823,7 +824,7 @@
               <w:bottom w:val="double" w:sz="12" w:space="0" w:color="000000" tmln="10, 10, 10, 0, 0"/>
               <w:right w:val="double" w:sz="12" w:space="0" w:color="000000" tmln="10, 10, 10, 0, 0"/>
             </w:tcBorders>
-            <w:tmTcPr id="1712538856" protected="0"/>
+            <w:tmTcPr id="1713247764" protected="0"/>
           </w:tcPr>
           <w:p>
             <w:pPr>
@@ -846,7 +847,7 @@
               <w:bottom w:val="double" w:sz="12" w:space="0" w:color="000000" tmln="10, 10, 10, 0, 0"/>
               <w:right w:val="double" w:sz="36" w:space="0" w:color="000000" tmln="30, 30, 30, 0, 0"/>
             </w:tcBorders>
-            <w:tmTcPr id="1712538856" protected="0"/>
+            <w:tmTcPr id="1713247764" protected="0"/>
           </w:tcPr>
           <w:p>
             <w:pPr>
@@ -876,7 +877,7 @@
               <w:bottom w:val="double" w:sz="4" w:space="0" w:color="000000" tmln="3, 3, 3, 0, 0"/>
               <w:right w:val="double" w:sz="12" w:space="0" w:color="000000" tmln="10, 10, 10, 0, 0"/>
             </w:tcBorders>
-            <w:tmTcPr id="1712538856" protected="0"/>
+            <w:tmTcPr id="1713247764" protected="0"/>
           </w:tcPr>
           <w:p>
             <w:pPr>
@@ -896,7 +897,7 @@
               <w:bottom w:val="double" w:sz="4" w:space="0" w:color="000000" tmln="3, 3, 3, 0, 0"/>
               <w:right w:val="double" w:sz="12" w:space="0" w:color="000000" tmln="10, 10, 10, 0, 0"/>
             </w:tcBorders>
-            <w:tmTcPr id="1712538856" protected="0"/>
+            <w:tmTcPr id="1713247764" protected="0"/>
           </w:tcPr>
           <w:p>
             <w:pPr>
@@ -914,7 +915,7 @@
               <w:bottom w:val="double" w:sz="4" w:space="0" w:color="000000" tmln="3, 3, 3, 0, 0"/>
               <w:right w:val="double" w:sz="12" w:space="0" w:color="000000" tmln="10, 10, 10, 0, 0"/>
             </w:tcBorders>
-            <w:tmTcPr id="1712538856" protected="0"/>
+            <w:tmTcPr id="1713247764" protected="0"/>
           </w:tcPr>
           <w:p>
             <w:pPr>
@@ -935,7 +936,7 @@
               <w:bottom w:val="double" w:sz="4" w:space="0" w:color="000000" tmln="3, 3, 3, 0, 0"/>
               <w:right w:val="double" w:sz="36" w:space="0" w:color="000000" tmln="30, 30, 30, 0, 0"/>
             </w:tcBorders>
-            <w:tmTcPr id="1712538856" protected="0"/>
+            <w:tmTcPr id="1713247764" protected="0"/>
           </w:tcPr>
           <w:p>
             <w:pPr>
@@ -1046,7 +1047,7 @@
             <w:bottom w:val="single" w:sz="12" w:space="0" w:color="000000" tmln="30, 20, 20, 0, 0"/>
             <w:right w:val="single" w:sz="12" w:space="0" w:color="000000" tmln="30, 20, 20, 0, 0"/>
           </w:tcBorders>
-          <w:tmTcPr id="1712538856" protected="0"/>
+          <w:tmTcPr id="1713247764" protected="0"/>
         </w:tcPr>
         <w:p>
           <w:pPr>
@@ -1075,7 +1076,7 @@
             <w:bottom w:val="single" w:sz="12" w:space="0" w:color="000000" tmln="30, 20, 20, 0, 0"/>
             <w:right w:val="single" w:sz="12" w:space="0" w:color="000000" tmln="30, 20, 20, 0, 0"/>
           </w:tcBorders>
-          <w:tmTcPr id="1712538856" protected="0"/>
+          <w:tmTcPr id="1713247764" protected="0"/>
         </w:tcPr>
         <w:p>
           <w:pPr>
@@ -1104,7 +1105,7 @@
             <w:bottom w:val="single" w:sz="12" w:space="0" w:color="000000" tmln="30, 20, 20, 0, 0"/>
             <w:right w:val="single" w:sz="12" w:space="0" w:color="000000" tmln="30, 20, 20, 0, 0"/>
           </w:tcBorders>
-          <w:tmTcPr id="1712538856" protected="0"/>
+          <w:tmTcPr id="1713247764" protected="0"/>
         </w:tcPr>
         <w:p>
           <w:pPr>
@@ -1132,7 +1133,7 @@
             <w:bottom w:val="single" w:sz="12" w:space="0" w:color="000000" tmln="30, 20, 20, 0, 0"/>
             <w:right w:val="single" w:sz="12" w:space="0" w:color="000000" tmln="30, 20, 20, 0, 0"/>
           </w:tcBorders>
-          <w:tmTcPr id="1712538856" protected="0"/>
+          <w:tmTcPr id="1713247764" protected="0"/>
         </w:tcPr>
         <w:p>
           <w:pPr>
@@ -1168,7 +1169,7 @@
             <w:bottom w:val="single" w:sz="12" w:space="0" w:color="000000" tmln="30, 20, 20, 0, 0"/>
             <w:right w:val="single" w:sz="12" w:space="0" w:color="000000" tmln="30, 20, 20, 0, 0"/>
           </w:tcBorders>
-          <w:tmTcPr id="1712538856" protected="0"/>
+          <w:tmTcPr id="1713247764" protected="0"/>
         </w:tcPr>
         <w:p>
           <w:pPr>
@@ -1190,7 +1191,7 @@
             <w:bottom w:val="single" w:sz="12" w:space="0" w:color="000000" tmln="30, 20, 20, 0, 0"/>
             <w:right w:val="single" w:sz="12" w:space="0" w:color="000000" tmln="30, 20, 20, 0, 0"/>
           </w:tcBorders>
-          <w:tmTcPr id="1712538856" protected="0"/>
+          <w:tmTcPr id="1713247764" protected="0"/>
         </w:tcPr>
         <w:p>
           <w:pPr>
@@ -1212,7 +1213,7 @@
             <w:bottom w:val="single" w:sz="12" w:space="0" w:color="000000" tmln="30, 20, 20, 0, 0"/>
             <w:right w:val="single" w:sz="12" w:space="0" w:color="000000" tmln="30, 20, 20, 0, 0"/>
           </w:tcBorders>
-          <w:tmTcPr id="1712538856" protected="0"/>
+          <w:tmTcPr id="1713247764" protected="0"/>
         </w:tcPr>
         <w:p>
           <w:pPr>
@@ -1239,7 +1240,7 @@
             <w:bottom w:val="single" w:sz="12" w:space="0" w:color="000000" tmln="30, 20, 20, 0, 0"/>
             <w:right w:val="single" w:sz="12" w:space="0" w:color="000000" tmln="30, 20, 20, 0, 0"/>
           </w:tcBorders>
-          <w:tmTcPr id="1712538856" protected="0"/>
+          <w:tmTcPr id="1713247764" protected="0"/>
         </w:tcPr>
         <w:p>
           <w:pPr>
@@ -1283,7 +1284,7 @@
       </w:tabs>
       <w:rPr>
         <w:sz w:val="20"/>
-        <w:position w:val="4"/>
+        <w:position w:val="1"/>
       </w:rPr>
     </w:pPr>
     <w:r/>
@@ -1305,7 +1306,7 @@
                     <wps:cNvSpPr txBox="1">
                       <a:extLst>
                         <a:ext uri="smNativeData">
-                          <sm:smNativeData xmlns:sm="smNativeData" val="SMDATA_14_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"/>
+                          <sm:smNativeData xmlns:sm="smNativeData" val="SMDATA_14_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"/>
                         </a:ext>
                       </a:extLst>
                     </wps:cNvSpPr>
@@ -1354,7 +1355,7 @@
                                   <w:bottom w:val="single" w:sz="4" w:space="0" w:color="000000" tmln="10, 20, 20, 0, 0"/>
                                   <w:right w:val="single" w:sz="4" w:space="0" w:color="000000" tmln="10, 20, 20, 0, 0"/>
                                 </w:tcBorders>
-                                <w:tmTcPr id="1712538856" protected="0"/>
+                                <w:tmTcPr id="1713247764" protected="0"/>
                               </w:tcPr>
                               <w:p>
                                 <w:pPr>
@@ -1382,7 +1383,7 @@
                                   <w:bottom w:val="single" w:sz="4" w:space="0" w:color="000000" tmln="10, 20, 20, 0, 0"/>
                                   <w:right w:val="single" w:sz="4" w:space="0" w:color="000000" tmln="10, 20, 20, 0, 0"/>
                                 </w:tcBorders>
-                                <w:tmTcPr id="1712538856" protected="0"/>
+                                <w:tmTcPr id="1713247764" protected="0"/>
                               </w:tcPr>
                               <w:p>
                                 <w:pPr>
@@ -1410,7 +1411,7 @@
                                   <w:bottom w:val="single" w:sz="4" w:space="0" w:color="000000" tmln="10, 20, 20, 0, 0"/>
                                   <w:right w:val="single" w:sz="4" w:space="0" w:color="000000" tmln="10, 20, 20, 0, 0"/>
                                 </w:tcBorders>
-                                <w:tmTcPr id="1712538856" protected="0"/>
+                                <w:tmTcPr id="1713247764" protected="0"/>
                               </w:tcPr>
                               <w:p>
                                 <w:pPr>
@@ -1445,7 +1446,7 @@
                                   <w:bottom w:val="single" w:sz="4" w:space="0" w:color="000000" tmln="10, 20, 20, 0, 0"/>
                                   <w:right w:val="single" w:sz="4" w:space="0" w:color="000000" tmln="10, 20, 20, 0, 0"/>
                                 </w:tcBorders>
-                                <w:tmTcPr id="1712538856" protected="0"/>
+                                <w:tmTcPr id="1713247764" protected="0"/>
                               </w:tcPr>
                               <w:p>
                                 <w:pPr>
@@ -1472,7 +1473,7 @@
                                   <w:bottom w:val="single" w:sz="4" w:space="0" w:color="000000" tmln="10, 20, 20, 0, 0"/>
                                   <w:right w:val="single" w:sz="4" w:space="0" w:color="000000" tmln="10, 20, 20, 0, 0"/>
                                 </w:tcBorders>
-                                <w:tmTcPr id="1712538856" protected="0"/>
+                                <w:tmTcPr id="1713247764" protected="0"/>
                               </w:tcPr>
                               <w:p>
                                 <w:pPr>
@@ -1499,7 +1500,7 @@
                                   <w:bottom w:val="single" w:sz="4" w:space="0" w:color="000000" tmln="10, 20, 20, 0, 0"/>
                                   <w:right w:val="single" w:sz="4" w:space="0" w:color="000000" tmln="10, 20, 20, 0, 0"/>
                                 </w:tcBorders>
-                                <w:tmTcPr id="1712538856" protected="0"/>
+                                <w:tmTcPr id="1713247764" protected="0"/>
                               </w:tcPr>
                               <w:p>
                                 <w:pPr>
@@ -1544,7 +1545,7 @@
             <v:shapetype id="_x0000_t202" coordsize="21600,21600" o:spt="202" path="m,l,21600r21600,l21600,xe">
               <v:path gradientshapeok="t" o:connecttype="rect"/>
             </v:shapetype>
-            <v:shape id="Textbox1" o:spid="_x0000_s2049" type="#_x0000_t202" style="width:221.60pt;height:36.10pt;z-index:251658241;mso-wrap-distance-left:0.00pt;mso-wrap-distance-top:0.00pt;mso-wrap-distance-right:0.00pt;mso-wrap-distance-bottom:0.00pt;mso-wrap-style:square" stroked="f" filled="f" v:ext="SMDATA_14_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" o:insetmode="custom">
+            <v:shape id="Textbox1" o:spid="_x0000_s2049" type="#_x0000_t202" style="width:221.60pt;height:36.10pt;z-index:251658241;mso-wrap-distance-left:0.00pt;mso-wrap-distance-top:0.00pt;mso-wrap-distance-right:0.00pt;mso-wrap-distance-bottom:0.00pt;mso-wrap-style:square" stroked="f" filled="f" v:ext="SMDATA_14_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" o:insetmode="custom">
               <v:textbox inset="0.0pt,0.0pt,0.0pt,0.0pt">
                 <w:txbxContent>
                   <w:tbl>
@@ -1577,7 +1578,7 @@
                             <w:bottom w:val="single" w:sz="4" w:space="0" w:color="000000" tmln="10, 20, 20, 0, 0"/>
                             <w:right w:val="single" w:sz="4" w:space="0" w:color="000000" tmln="10, 20, 20, 0, 0"/>
                           </w:tcBorders>
-                          <w:tmTcPr id="1712538856" protected="0"/>
+                          <w:tmTcPr id="1713247764" protected="0"/>
                         </w:tcPr>
                         <w:p>
                           <w:pPr>
@@ -1605,7 +1606,7 @@
                             <w:bottom w:val="single" w:sz="4" w:space="0" w:color="000000" tmln="10, 20, 20, 0, 0"/>
                             <w:right w:val="single" w:sz="4" w:space="0" w:color="000000" tmln="10, 20, 20, 0, 0"/>
                           </w:tcBorders>
-                          <w:tmTcPr id="1712538856" protected="0"/>
+                          <w:tmTcPr id="1713247764" protected="0"/>
                         </w:tcPr>
                         <w:p>
                           <w:pPr>
@@ -1633,7 +1634,7 @@
                             <w:bottom w:val="single" w:sz="4" w:space="0" w:color="000000" tmln="10, 20, 20, 0, 0"/>
                             <w:right w:val="single" w:sz="4" w:space="0" w:color="000000" tmln="10, 20, 20, 0, 0"/>
                           </w:tcBorders>
-                          <w:tmTcPr id="1712538856" protected="0"/>
+                          <w:tmTcPr id="1713247764" protected="0"/>
                         </w:tcPr>
                         <w:p>
                           <w:pPr>
@@ -1668,7 +1669,7 @@
                             <w:bottom w:val="single" w:sz="4" w:space="0" w:color="000000" tmln="10, 20, 20, 0, 0"/>
                             <w:right w:val="single" w:sz="4" w:space="0" w:color="000000" tmln="10, 20, 20, 0, 0"/>
                           </w:tcBorders>
-                          <w:tmTcPr id="1712538856" protected="0"/>
+                          <w:tmTcPr id="1713247764" protected="0"/>
                         </w:tcPr>
                         <w:p>
                           <w:pPr>
@@ -1695,7 +1696,7 @@
                             <w:bottom w:val="single" w:sz="4" w:space="0" w:color="000000" tmln="10, 20, 20, 0, 0"/>
                             <w:right w:val="single" w:sz="4" w:space="0" w:color="000000" tmln="10, 20, 20, 0, 0"/>
                           </w:tcBorders>
-                          <w:tmTcPr id="1712538856" protected="0"/>
+                          <w:tmTcPr id="1713247764" protected="0"/>
                         </w:tcPr>
                         <w:p>
                           <w:pPr>
@@ -1722,7 +1723,7 @@
                             <w:bottom w:val="single" w:sz="4" w:space="0" w:color="000000" tmln="10, 20, 20, 0, 0"/>
                             <w:right w:val="single" w:sz="4" w:space="0" w:color="000000" tmln="10, 20, 20, 0, 0"/>
                           </w:tcBorders>
-                          <w:tmTcPr id="1712538856" protected="0"/>
+                          <w:tmTcPr id="1713247764" protected="0"/>
                         </w:tcPr>
                         <w:p>
                           <w:pPr>
@@ -1759,7 +1760,7 @@
     <w:r>
       <w:rPr>
         <w:sz w:val="20"/>
-        <w:position w:val="4"/>
+        <w:position w:val="1"/>
       </w:rPr>
     </w:r>
   </w:p>

</xml_diff>

<commit_message>
Add author fetch and render
</commit_message>
<xml_diff>
--- a/template.docx
+++ b/template.docx
@@ -55,7 +55,7 @@
               <w:bottom w:val="double" w:sz="12" w:space="0" w:color="000000" tmln="10, 10, 10, 0, 0"/>
               <w:right w:val="double" w:sz="12" w:space="0" w:color="000000" tmln="10, 10, 10, 0, 0"/>
             </w:tcBorders>
-            <w:tmTcPr id="1713247764" protected="0"/>
+            <w:tmTcPr id="1713333203" protected="0"/>
           </w:tcPr>
           <w:p>
             <w:pPr>
@@ -98,7 +98,7 @@
               <w:bottom w:val="double" w:sz="12" w:space="0" w:color="000000" tmln="10, 10, 10, 0, 0"/>
               <w:right w:val="double" w:sz="12" w:space="0" w:color="000000" tmln="10, 10, 10, 0, 0"/>
             </w:tcBorders>
-            <w:tmTcPr id="1713247764" protected="0"/>
+            <w:tmTcPr id="1713333203" protected="0"/>
           </w:tcPr>
           <w:p>
             <w:pPr>
@@ -126,7 +126,7 @@
               <w:bottom w:val="double" w:sz="12" w:space="0" w:color="000000" tmln="10, 10, 10, 0, 0"/>
               <w:right w:val="double" w:sz="4" w:space="0" w:color="000000" tmln="3, 3, 3, 0, 0"/>
             </w:tcBorders>
-            <w:tmTcPr id="1713247764" protected="0"/>
+            <w:tmTcPr id="1713333203" protected="0"/>
           </w:tcPr>
           <w:p>
             <w:pPr>
@@ -162,7 +162,7 @@
               <w:bottom w:val="double" w:sz="4" w:space="0" w:color="000000" tmln="3, 3, 3, 0, 0"/>
               <w:right w:val="double" w:sz="12" w:space="0" w:color="000000" tmln="10, 10, 10, 0, 0"/>
             </w:tcBorders>
-            <w:tmTcPr id="1713247764" protected="0"/>
+            <w:tmTcPr id="1713333203" protected="0"/>
           </w:tcPr>
           <w:p>
             <w:pPr>
@@ -193,7 +193,7 @@
               <w:bottom w:val="double" w:sz="4" w:space="0" w:color="000000" tmln="3, 3, 3, 0, 0"/>
               <w:right w:val="double" w:sz="12" w:space="0" w:color="000000" tmln="10, 10, 10, 0, 0"/>
             </w:tcBorders>
-            <w:tmTcPr id="1713247764" protected="0"/>
+            <w:tmTcPr id="1713333203" protected="0"/>
           </w:tcPr>
           <w:p>
             <w:pPr>
@@ -220,7 +220,7 @@
               <w:bottom w:val="double" w:sz="12" w:space="0" w:color="000000" tmln="10, 10, 10, 0, 0"/>
               <w:right w:val="double" w:sz="4" w:space="0" w:color="000000" tmln="3, 3, 3, 0, 0"/>
             </w:tcBorders>
-            <w:tmTcPr id="1713247764" protected="0"/>
+            <w:tmTcPr id="1713333203" protected="0"/>
           </w:tcPr>
           <w:p>
             <w:pPr>
@@ -249,7 +249,7 @@
               <w:bottom w:val="double" w:sz="4" w:space="0" w:color="000000" tmln="3, 3, 3, 0, 0"/>
               <w:right w:val="double" w:sz="12" w:space="0" w:color="000000" tmln="10, 10, 10, 0, 0"/>
             </w:tcBorders>
-            <w:tmTcPr id="1713247764" protected="0"/>
+            <w:tmTcPr id="1713333203" protected="0"/>
           </w:tcPr>
           <w:p/>
         </w:tc>
@@ -263,7 +263,7 @@
               <w:bottom w:val="double" w:sz="4" w:space="0" w:color="000000" tmln="3, 3, 3, 0, 0"/>
               <w:right w:val="double" w:sz="12" w:space="0" w:color="000000" tmln="10, 10, 10, 0, 0"/>
             </w:tcBorders>
-            <w:tmTcPr id="1713247764" protected="0"/>
+            <w:tmTcPr id="1713333203" protected="0"/>
           </w:tcPr>
           <w:p/>
         </w:tc>
@@ -276,7 +276,7 @@
               <w:bottom w:val="double" w:sz="12" w:space="0" w:color="000000" tmln="10, 10, 10, 0, 0"/>
               <w:right w:val="double" w:sz="4" w:space="0" w:color="000000" tmln="3, 3, 3, 0, 0"/>
             </w:tcBorders>
-            <w:tmTcPr id="1713247764" protected="0"/>
+            <w:tmTcPr id="1713333203" protected="0"/>
           </w:tcPr>
           <w:p>
             <w:pPr>
@@ -329,7 +329,7 @@
               <w:bottom w:val="double" w:sz="4" w:space="0" w:color="000000" tmln="3, 3, 3, 0, 0"/>
               <w:right w:val="double" w:sz="12" w:space="0" w:color="000000" tmln="10, 10, 10, 0, 0"/>
             </w:tcBorders>
-            <w:tmTcPr id="1713247764" protected="0"/>
+            <w:tmTcPr id="1713333203" protected="0"/>
           </w:tcPr>
           <w:p/>
         </w:tc>
@@ -343,7 +343,7 @@
               <w:bottom w:val="double" w:sz="4" w:space="0" w:color="000000" tmln="3, 3, 3, 0, 0"/>
               <w:right w:val="double" w:sz="12" w:space="0" w:color="000000" tmln="10, 10, 10, 0, 0"/>
             </w:tcBorders>
-            <w:tmTcPr id="1713247764" protected="0"/>
+            <w:tmTcPr id="1713333203" protected="0"/>
           </w:tcPr>
           <w:p/>
         </w:tc>
@@ -356,7 +356,7 @@
               <w:bottom w:val="double" w:sz="12" w:space="0" w:color="000000" tmln="10, 10, 10, 0, 0"/>
               <w:right w:val="double" w:sz="4" w:space="0" w:color="000000" tmln="3, 3, 3, 0, 0"/>
             </w:tcBorders>
-            <w:tmTcPr id="1713247764" protected="0"/>
+            <w:tmTcPr id="1713333203" protected="0"/>
           </w:tcPr>
           <w:p>
             <w:pPr>
@@ -409,7 +409,7 @@
               <w:bottom w:val="double" w:sz="4" w:space="0" w:color="000000" tmln="3, 3, 3, 0, 0"/>
               <w:right w:val="double" w:sz="12" w:space="0" w:color="000000" tmln="10, 10, 10, 0, 0"/>
             </w:tcBorders>
-            <w:tmTcPr id="1713247764" protected="0"/>
+            <w:tmTcPr id="1713333203" protected="0"/>
           </w:tcPr>
           <w:p/>
         </w:tc>
@@ -423,7 +423,7 @@
               <w:bottom w:val="double" w:sz="4" w:space="0" w:color="000000" tmln="3, 3, 3, 0, 0"/>
               <w:right w:val="double" w:sz="12" w:space="0" w:color="000000" tmln="10, 10, 10, 0, 0"/>
             </w:tcBorders>
-            <w:tmTcPr id="1713247764" protected="0"/>
+            <w:tmTcPr id="1713333203" protected="0"/>
           </w:tcPr>
           <w:p/>
         </w:tc>
@@ -436,7 +436,7 @@
               <w:bottom w:val="double" w:sz="4" w:space="0" w:color="000000" tmln="3, 3, 3, 0, 0"/>
               <w:right w:val="double" w:sz="4" w:space="0" w:color="000000" tmln="3, 3, 3, 0, 0"/>
             </w:tcBorders>
-            <w:tmTcPr id="1713247764" protected="0"/>
+            <w:tmTcPr id="1713333203" protected="0"/>
           </w:tcPr>
           <w:p>
             <w:pPr>
@@ -505,7 +505,7 @@
               <w:bottom w:val="double" w:sz="12" w:space="0" w:color="000000" tmln="10, 10, 10, 0, 0"/>
               <w:right w:val="double" w:sz="12" w:space="0" w:color="000000" tmln="10, 10, 10, 0, 0"/>
             </w:tcBorders>
-            <w:tmTcPr id="1713247764" protected="0"/>
+            <w:tmTcPr id="1713333203" protected="0"/>
           </w:tcPr>
           <w:p>
             <w:pPr>
@@ -542,7 +542,7 @@
               <w:bottom w:val="double" w:sz="12" w:space="0" w:color="000000" tmln="10, 10, 10, 0, 0"/>
               <w:right w:val="double" w:sz="12" w:space="0" w:color="000000" tmln="10, 10, 10, 0, 0"/>
             </w:tcBorders>
-            <w:tmTcPr id="1713247764" protected="0"/>
+            <w:tmTcPr id="1713333203" protected="0"/>
           </w:tcPr>
           <w:p>
             <w:pPr>
@@ -564,7 +564,7 @@
               <w:bottom w:val="double" w:sz="12" w:space="0" w:color="000000" tmln="10, 10, 10, 0, 0"/>
               <w:right w:val="double" w:sz="12" w:space="0" w:color="000000" tmln="10, 10, 10, 0, 0"/>
             </w:tcBorders>
-            <w:tmTcPr id="1713247764" protected="0"/>
+            <w:tmTcPr id="1713333203" protected="0"/>
           </w:tcPr>
           <w:p>
             <w:pPr>
@@ -586,7 +586,7 @@
               <w:bottom w:val="double" w:sz="12" w:space="0" w:color="000000" tmln="10, 10, 10, 0, 0"/>
               <w:right w:val="double" w:sz="36" w:space="0" w:color="000000" tmln="30, 30, 30, 0, 0"/>
             </w:tcBorders>
-            <w:tmTcPr id="1713247764" protected="0"/>
+            <w:tmTcPr id="1713333203" protected="0"/>
           </w:tcPr>
           <w:p>
             <w:pPr>
@@ -631,7 +631,7 @@
               <w:bottom w:val="double" w:sz="4" w:space="0" w:color="000000" tmln="3, 3, 3, 0, 0"/>
               <w:right w:val="double" w:sz="12" w:space="0" w:color="000000" tmln="10, 10, 10, 0, 0"/>
             </w:tcBorders>
-            <w:tmTcPr id="1713247764" protected="0"/>
+            <w:tmTcPr id="1713333203" protected="0"/>
           </w:tcPr>
           <w:p>
             <w:pPr>
@@ -659,7 +659,7 @@
               <w:bottom w:val="double" w:sz="4" w:space="0" w:color="000000" tmln="3, 3, 3, 0, 0"/>
               <w:right w:val="double" w:sz="12" w:space="0" w:color="000000" tmln="10, 10, 10, 0, 0"/>
             </w:tcBorders>
-            <w:tmTcPr id="1713247764" protected="0"/>
+            <w:tmTcPr id="1713333203" protected="0"/>
           </w:tcPr>
           <w:p>
             <w:pPr>
@@ -688,7 +688,7 @@
               <w:bottom w:val="double" w:sz="4" w:space="0" w:color="000000" tmln="3, 3, 3, 0, 0"/>
               <w:right w:val="double" w:sz="12" w:space="0" w:color="000000" tmln="10, 10, 10, 0, 0"/>
             </w:tcBorders>
-            <w:tmTcPr id="1713247764" protected="0"/>
+            <w:tmTcPr id="1713333203" protected="0"/>
           </w:tcPr>
           <w:p>
             <w:pPr>
@@ -718,7 +718,7 @@
               <w:bottom w:val="double" w:sz="4" w:space="0" w:color="000000" tmln="3, 3, 3, 0, 0"/>
               <w:right w:val="double" w:sz="36" w:space="0" w:color="000000" tmln="30, 30, 30, 0, 0"/>
             </w:tcBorders>
-            <w:tmTcPr id="1713247764" protected="0"/>
+            <w:tmTcPr id="1713333203" protected="0"/>
           </w:tcPr>
           <w:p>
             <w:pPr>
@@ -782,7 +782,7 @@
               <w:bottom w:val="double" w:sz="12" w:space="0" w:color="000000" tmln="10, 10, 10, 0, 0"/>
               <w:right w:val="double" w:sz="12" w:space="0" w:color="000000" tmln="10, 10, 10, 0, 0"/>
             </w:tcBorders>
-            <w:tmTcPr id="1713247764" protected="0"/>
+            <w:tmTcPr id="1713333203" protected="0"/>
           </w:tcPr>
           <w:p>
             <w:pPr>
@@ -803,7 +803,7 @@
               <w:bottom w:val="double" w:sz="12" w:space="0" w:color="000000" tmln="10, 10, 10, 0, 0"/>
               <w:right w:val="double" w:sz="12" w:space="0" w:color="000000" tmln="10, 10, 10, 0, 0"/>
             </w:tcBorders>
-            <w:tmTcPr id="1713247764" protected="0"/>
+            <w:tmTcPr id="1713333203" protected="0"/>
           </w:tcPr>
           <w:p>
             <w:pPr>
@@ -824,7 +824,7 @@
               <w:bottom w:val="double" w:sz="12" w:space="0" w:color="000000" tmln="10, 10, 10, 0, 0"/>
               <w:right w:val="double" w:sz="12" w:space="0" w:color="000000" tmln="10, 10, 10, 0, 0"/>
             </w:tcBorders>
-            <w:tmTcPr id="1713247764" protected="0"/>
+            <w:tmTcPr id="1713333203" protected="0"/>
           </w:tcPr>
           <w:p>
             <w:pPr>
@@ -847,7 +847,7 @@
               <w:bottom w:val="double" w:sz="12" w:space="0" w:color="000000" tmln="10, 10, 10, 0, 0"/>
               <w:right w:val="double" w:sz="36" w:space="0" w:color="000000" tmln="30, 30, 30, 0, 0"/>
             </w:tcBorders>
-            <w:tmTcPr id="1713247764" protected="0"/>
+            <w:tmTcPr id="1713333203" protected="0"/>
           </w:tcPr>
           <w:p>
             <w:pPr>
@@ -877,14 +877,16 @@
               <w:bottom w:val="double" w:sz="4" w:space="0" w:color="000000" tmln="3, 3, 3, 0, 0"/>
               <w:right w:val="double" w:sz="12" w:space="0" w:color="000000" tmln="10, 10, 10, 0, 0"/>
             </w:tcBorders>
-            <w:tmTcPr id="1713247764" protected="0"/>
+            <w:tmTcPr id="1713333203" protected="0"/>
           </w:tcPr>
           <w:p>
             <w:pPr>
               <w:pStyle w:val="para3"/>
               <w:ind w:left="107"/>
             </w:pPr>
-            <w:r/>
+            <w:r>
+              <w:t>{{Authors_Title}}</w:t>
+            </w:r>
           </w:p>
         </w:tc>
         <w:tc>
@@ -897,13 +899,15 @@
               <w:bottom w:val="double" w:sz="4" w:space="0" w:color="000000" tmln="3, 3, 3, 0, 0"/>
               <w:right w:val="double" w:sz="12" w:space="0" w:color="000000" tmln="10, 10, 10, 0, 0"/>
             </w:tcBorders>
-            <w:tmTcPr id="1713247764" protected="0"/>
+            <w:tmTcPr id="1713333203" protected="0"/>
           </w:tcPr>
           <w:p>
             <w:pPr>
               <w:pStyle w:val="para3"/>
             </w:pPr>
-            <w:r/>
+            <w:r>
+              <w:t>{{Authors_Name}}</w:t>
+            </w:r>
           </w:p>
         </w:tc>
         <w:tc>
@@ -915,7 +919,7 @@
               <w:bottom w:val="double" w:sz="4" w:space="0" w:color="000000" tmln="3, 3, 3, 0, 0"/>
               <w:right w:val="double" w:sz="12" w:space="0" w:color="000000" tmln="10, 10, 10, 0, 0"/>
             </w:tcBorders>
-            <w:tmTcPr id="1713247764" protected="0"/>
+            <w:tmTcPr id="1713333203" protected="0"/>
           </w:tcPr>
           <w:p>
             <w:pPr>
@@ -936,7 +940,7 @@
               <w:bottom w:val="double" w:sz="4" w:space="0" w:color="000000" tmln="3, 3, 3, 0, 0"/>
               <w:right w:val="double" w:sz="36" w:space="0" w:color="000000" tmln="30, 30, 30, 0, 0"/>
             </w:tcBorders>
-            <w:tmTcPr id="1713247764" protected="0"/>
+            <w:tmTcPr id="1713333203" protected="0"/>
           </w:tcPr>
           <w:p>
             <w:pPr>
@@ -1047,7 +1051,7 @@
             <w:bottom w:val="single" w:sz="12" w:space="0" w:color="000000" tmln="30, 20, 20, 0, 0"/>
             <w:right w:val="single" w:sz="12" w:space="0" w:color="000000" tmln="30, 20, 20, 0, 0"/>
           </w:tcBorders>
-          <w:tmTcPr id="1713247764" protected="0"/>
+          <w:tmTcPr id="1713333203" protected="0"/>
         </w:tcPr>
         <w:p>
           <w:pPr>
@@ -1076,7 +1080,7 @@
             <w:bottom w:val="single" w:sz="12" w:space="0" w:color="000000" tmln="30, 20, 20, 0, 0"/>
             <w:right w:val="single" w:sz="12" w:space="0" w:color="000000" tmln="30, 20, 20, 0, 0"/>
           </w:tcBorders>
-          <w:tmTcPr id="1713247764" protected="0"/>
+          <w:tmTcPr id="1713333203" protected="0"/>
         </w:tcPr>
         <w:p>
           <w:pPr>
@@ -1105,7 +1109,7 @@
             <w:bottom w:val="single" w:sz="12" w:space="0" w:color="000000" tmln="30, 20, 20, 0, 0"/>
             <w:right w:val="single" w:sz="12" w:space="0" w:color="000000" tmln="30, 20, 20, 0, 0"/>
           </w:tcBorders>
-          <w:tmTcPr id="1713247764" protected="0"/>
+          <w:tmTcPr id="1713333203" protected="0"/>
         </w:tcPr>
         <w:p>
           <w:pPr>
@@ -1133,7 +1137,7 @@
             <w:bottom w:val="single" w:sz="12" w:space="0" w:color="000000" tmln="30, 20, 20, 0, 0"/>
             <w:right w:val="single" w:sz="12" w:space="0" w:color="000000" tmln="30, 20, 20, 0, 0"/>
           </w:tcBorders>
-          <w:tmTcPr id="1713247764" protected="0"/>
+          <w:tmTcPr id="1713333203" protected="0"/>
         </w:tcPr>
         <w:p>
           <w:pPr>
@@ -1169,7 +1173,7 @@
             <w:bottom w:val="single" w:sz="12" w:space="0" w:color="000000" tmln="30, 20, 20, 0, 0"/>
             <w:right w:val="single" w:sz="12" w:space="0" w:color="000000" tmln="30, 20, 20, 0, 0"/>
           </w:tcBorders>
-          <w:tmTcPr id="1713247764" protected="0"/>
+          <w:tmTcPr id="1713333203" protected="0"/>
         </w:tcPr>
         <w:p>
           <w:pPr>
@@ -1191,7 +1195,7 @@
             <w:bottom w:val="single" w:sz="12" w:space="0" w:color="000000" tmln="30, 20, 20, 0, 0"/>
             <w:right w:val="single" w:sz="12" w:space="0" w:color="000000" tmln="30, 20, 20, 0, 0"/>
           </w:tcBorders>
-          <w:tmTcPr id="1713247764" protected="0"/>
+          <w:tmTcPr id="1713333203" protected="0"/>
         </w:tcPr>
         <w:p>
           <w:pPr>
@@ -1213,7 +1217,7 @@
             <w:bottom w:val="single" w:sz="12" w:space="0" w:color="000000" tmln="30, 20, 20, 0, 0"/>
             <w:right w:val="single" w:sz="12" w:space="0" w:color="000000" tmln="30, 20, 20, 0, 0"/>
           </w:tcBorders>
-          <w:tmTcPr id="1713247764" protected="0"/>
+          <w:tmTcPr id="1713333203" protected="0"/>
         </w:tcPr>
         <w:p>
           <w:pPr>
@@ -1240,7 +1244,7 @@
             <w:bottom w:val="single" w:sz="12" w:space="0" w:color="000000" tmln="30, 20, 20, 0, 0"/>
             <w:right w:val="single" w:sz="12" w:space="0" w:color="000000" tmln="30, 20, 20, 0, 0"/>
           </w:tcBorders>
-          <w:tmTcPr id="1713247764" protected="0"/>
+          <w:tmTcPr id="1713333203" protected="0"/>
         </w:tcPr>
         <w:p>
           <w:pPr>
@@ -1306,7 +1310,7 @@
                     <wps:cNvSpPr txBox="1">
                       <a:extLst>
                         <a:ext uri="smNativeData">
-                          <sm:smNativeData xmlns:sm="smNativeData" val="SMDATA_14_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"/>
+                          <sm:smNativeData xmlns:sm="smNativeData" val="SMDATA_14_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"/>
                         </a:ext>
                       </a:extLst>
                     </wps:cNvSpPr>
@@ -1355,7 +1359,7 @@
                                   <w:bottom w:val="single" w:sz="4" w:space="0" w:color="000000" tmln="10, 20, 20, 0, 0"/>
                                   <w:right w:val="single" w:sz="4" w:space="0" w:color="000000" tmln="10, 20, 20, 0, 0"/>
                                 </w:tcBorders>
-                                <w:tmTcPr id="1713247764" protected="0"/>
+                                <w:tmTcPr id="1713333203" protected="0"/>
                               </w:tcPr>
                               <w:p>
                                 <w:pPr>
@@ -1383,7 +1387,7 @@
                                   <w:bottom w:val="single" w:sz="4" w:space="0" w:color="000000" tmln="10, 20, 20, 0, 0"/>
                                   <w:right w:val="single" w:sz="4" w:space="0" w:color="000000" tmln="10, 20, 20, 0, 0"/>
                                 </w:tcBorders>
-                                <w:tmTcPr id="1713247764" protected="0"/>
+                                <w:tmTcPr id="1713333203" protected="0"/>
                               </w:tcPr>
                               <w:p>
                                 <w:pPr>
@@ -1411,7 +1415,7 @@
                                   <w:bottom w:val="single" w:sz="4" w:space="0" w:color="000000" tmln="10, 20, 20, 0, 0"/>
                                   <w:right w:val="single" w:sz="4" w:space="0" w:color="000000" tmln="10, 20, 20, 0, 0"/>
                                 </w:tcBorders>
-                                <w:tmTcPr id="1713247764" protected="0"/>
+                                <w:tmTcPr id="1713333203" protected="0"/>
                               </w:tcPr>
                               <w:p>
                                 <w:pPr>
@@ -1446,7 +1450,7 @@
                                   <w:bottom w:val="single" w:sz="4" w:space="0" w:color="000000" tmln="10, 20, 20, 0, 0"/>
                                   <w:right w:val="single" w:sz="4" w:space="0" w:color="000000" tmln="10, 20, 20, 0, 0"/>
                                 </w:tcBorders>
-                                <w:tmTcPr id="1713247764" protected="0"/>
+                                <w:tmTcPr id="1713333203" protected="0"/>
                               </w:tcPr>
                               <w:p>
                                 <w:pPr>
@@ -1473,7 +1477,7 @@
                                   <w:bottom w:val="single" w:sz="4" w:space="0" w:color="000000" tmln="10, 20, 20, 0, 0"/>
                                   <w:right w:val="single" w:sz="4" w:space="0" w:color="000000" tmln="10, 20, 20, 0, 0"/>
                                 </w:tcBorders>
-                                <w:tmTcPr id="1713247764" protected="0"/>
+                                <w:tmTcPr id="1713333203" protected="0"/>
                               </w:tcPr>
                               <w:p>
                                 <w:pPr>
@@ -1500,7 +1504,7 @@
                                   <w:bottom w:val="single" w:sz="4" w:space="0" w:color="000000" tmln="10, 20, 20, 0, 0"/>
                                   <w:right w:val="single" w:sz="4" w:space="0" w:color="000000" tmln="10, 20, 20, 0, 0"/>
                                 </w:tcBorders>
-                                <w:tmTcPr id="1713247764" protected="0"/>
+                                <w:tmTcPr id="1713333203" protected="0"/>
                               </w:tcPr>
                               <w:p>
                                 <w:pPr>
@@ -1545,7 +1549,7 @@
             <v:shapetype id="_x0000_t202" coordsize="21600,21600" o:spt="202" path="m,l,21600r21600,l21600,xe">
               <v:path gradientshapeok="t" o:connecttype="rect"/>
             </v:shapetype>
-            <v:shape id="Textbox1" o:spid="_x0000_s2049" type="#_x0000_t202" style="width:221.60pt;height:36.10pt;z-index:251658241;mso-wrap-distance-left:0.00pt;mso-wrap-distance-top:0.00pt;mso-wrap-distance-right:0.00pt;mso-wrap-distance-bottom:0.00pt;mso-wrap-style:square" stroked="f" filled="f" v:ext="SMDATA_14_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" o:insetmode="custom">
+            <v:shape id="Textbox1" o:spid="_x0000_s2049" type="#_x0000_t202" style="width:221.60pt;height:36.10pt;z-index:251658241;mso-wrap-distance-left:0.00pt;mso-wrap-distance-top:0.00pt;mso-wrap-distance-right:0.00pt;mso-wrap-distance-bottom:0.00pt;mso-wrap-style:square" stroked="f" filled="f" v:ext="SMDATA_14_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" o:insetmode="custom">
               <v:textbox inset="0.0pt,0.0pt,0.0pt,0.0pt">
                 <w:txbxContent>
                   <w:tbl>
@@ -1578,7 +1582,7 @@
                             <w:bottom w:val="single" w:sz="4" w:space="0" w:color="000000" tmln="10, 20, 20, 0, 0"/>
                             <w:right w:val="single" w:sz="4" w:space="0" w:color="000000" tmln="10, 20, 20, 0, 0"/>
                           </w:tcBorders>
-                          <w:tmTcPr id="1713247764" protected="0"/>
+                          <w:tmTcPr id="1713333203" protected="0"/>
                         </w:tcPr>
                         <w:p>
                           <w:pPr>
@@ -1606,7 +1610,7 @@
                             <w:bottom w:val="single" w:sz="4" w:space="0" w:color="000000" tmln="10, 20, 20, 0, 0"/>
                             <w:right w:val="single" w:sz="4" w:space="0" w:color="000000" tmln="10, 20, 20, 0, 0"/>
                           </w:tcBorders>
-                          <w:tmTcPr id="1713247764" protected="0"/>
+                          <w:tmTcPr id="1713333203" protected="0"/>
                         </w:tcPr>
                         <w:p>
                           <w:pPr>
@@ -1634,7 +1638,7 @@
                             <w:bottom w:val="single" w:sz="4" w:space="0" w:color="000000" tmln="10, 20, 20, 0, 0"/>
                             <w:right w:val="single" w:sz="4" w:space="0" w:color="000000" tmln="10, 20, 20, 0, 0"/>
                           </w:tcBorders>
-                          <w:tmTcPr id="1713247764" protected="0"/>
+                          <w:tmTcPr id="1713333203" protected="0"/>
                         </w:tcPr>
                         <w:p>
                           <w:pPr>
@@ -1669,7 +1673,7 @@
                             <w:bottom w:val="single" w:sz="4" w:space="0" w:color="000000" tmln="10, 20, 20, 0, 0"/>
                             <w:right w:val="single" w:sz="4" w:space="0" w:color="000000" tmln="10, 20, 20, 0, 0"/>
                           </w:tcBorders>
-                          <w:tmTcPr id="1713247764" protected="0"/>
+                          <w:tmTcPr id="1713333203" protected="0"/>
                         </w:tcPr>
                         <w:p>
                           <w:pPr>
@@ -1696,7 +1700,7 @@
                             <w:bottom w:val="single" w:sz="4" w:space="0" w:color="000000" tmln="10, 20, 20, 0, 0"/>
                             <w:right w:val="single" w:sz="4" w:space="0" w:color="000000" tmln="10, 20, 20, 0, 0"/>
                           </w:tcBorders>
-                          <w:tmTcPr id="1713247764" protected="0"/>
+                          <w:tmTcPr id="1713333203" protected="0"/>
                         </w:tcPr>
                         <w:p>
                           <w:pPr>
@@ -1723,7 +1727,7 @@
                             <w:bottom w:val="single" w:sz="4" w:space="0" w:color="000000" tmln="10, 20, 20, 0, 0"/>
                             <w:right w:val="single" w:sz="4" w:space="0" w:color="000000" tmln="10, 20, 20, 0, 0"/>
                           </w:tcBorders>
-                          <w:tmTcPr id="1713247764" protected="0"/>
+                          <w:tmTcPr id="1713333203" protected="0"/>
                         </w:tcPr>
                         <w:p>
                           <w:pPr>

</xml_diff>

<commit_message>
Update main.go to improve file and author tables functionality
The code has been revised to improve the functionality of both the file and author tables in the main.go file. The updateFileTable function now returns errors instead of logging them and terminating the program. Furthermore, the capability to import only single directories via drag-and-drop has been added, aiding in error handling. In utils.go, the renderTemplate function now accepts additional arguments relaying information about the Excel file.
</commit_message>
<xml_diff>
--- a/template.docx
+++ b/template.docx
@@ -55,7 +55,7 @@
               <w:bottom w:val="double" w:sz="12" w:space="0" w:color="000000" tmln="10, 10, 10, 0, 0"/>
               <w:right w:val="double" w:sz="12" w:space="0" w:color="000000" tmln="10, 10, 10, 0, 0"/>
             </w:tcBorders>
-            <w:tmTcPr id="1713333203" protected="0"/>
+            <w:tmTcPr id="1713412641" protected="0"/>
           </w:tcPr>
           <w:p>
             <w:pPr>
@@ -98,7 +98,7 @@
               <w:bottom w:val="double" w:sz="12" w:space="0" w:color="000000" tmln="10, 10, 10, 0, 0"/>
               <w:right w:val="double" w:sz="12" w:space="0" w:color="000000" tmln="10, 10, 10, 0, 0"/>
             </w:tcBorders>
-            <w:tmTcPr id="1713333203" protected="0"/>
+            <w:tmTcPr id="1713412641" protected="0"/>
           </w:tcPr>
           <w:p>
             <w:pPr>
@@ -126,7 +126,7 @@
               <w:bottom w:val="double" w:sz="12" w:space="0" w:color="000000" tmln="10, 10, 10, 0, 0"/>
               <w:right w:val="double" w:sz="4" w:space="0" w:color="000000" tmln="3, 3, 3, 0, 0"/>
             </w:tcBorders>
-            <w:tmTcPr id="1713333203" protected="0"/>
+            <w:tmTcPr id="1713412641" protected="0"/>
           </w:tcPr>
           <w:p>
             <w:pPr>
@@ -162,7 +162,7 @@
               <w:bottom w:val="double" w:sz="4" w:space="0" w:color="000000" tmln="3, 3, 3, 0, 0"/>
               <w:right w:val="double" w:sz="12" w:space="0" w:color="000000" tmln="10, 10, 10, 0, 0"/>
             </w:tcBorders>
-            <w:tmTcPr id="1713333203" protected="0"/>
+            <w:tmTcPr id="1713412641" protected="0"/>
           </w:tcPr>
           <w:p>
             <w:pPr>
@@ -193,7 +193,7 @@
               <w:bottom w:val="double" w:sz="4" w:space="0" w:color="000000" tmln="3, 3, 3, 0, 0"/>
               <w:right w:val="double" w:sz="12" w:space="0" w:color="000000" tmln="10, 10, 10, 0, 0"/>
             </w:tcBorders>
-            <w:tmTcPr id="1713333203" protected="0"/>
+            <w:tmTcPr id="1713412641" protected="0"/>
           </w:tcPr>
           <w:p>
             <w:pPr>
@@ -220,7 +220,7 @@
               <w:bottom w:val="double" w:sz="12" w:space="0" w:color="000000" tmln="10, 10, 10, 0, 0"/>
               <w:right w:val="double" w:sz="4" w:space="0" w:color="000000" tmln="3, 3, 3, 0, 0"/>
             </w:tcBorders>
-            <w:tmTcPr id="1713333203" protected="0"/>
+            <w:tmTcPr id="1713412641" protected="0"/>
           </w:tcPr>
           <w:p>
             <w:pPr>
@@ -249,7 +249,7 @@
               <w:bottom w:val="double" w:sz="4" w:space="0" w:color="000000" tmln="3, 3, 3, 0, 0"/>
               <w:right w:val="double" w:sz="12" w:space="0" w:color="000000" tmln="10, 10, 10, 0, 0"/>
             </w:tcBorders>
-            <w:tmTcPr id="1713333203" protected="0"/>
+            <w:tmTcPr id="1713412641" protected="0"/>
           </w:tcPr>
           <w:p/>
         </w:tc>
@@ -263,7 +263,7 @@
               <w:bottom w:val="double" w:sz="4" w:space="0" w:color="000000" tmln="3, 3, 3, 0, 0"/>
               <w:right w:val="double" w:sz="12" w:space="0" w:color="000000" tmln="10, 10, 10, 0, 0"/>
             </w:tcBorders>
-            <w:tmTcPr id="1713333203" protected="0"/>
+            <w:tmTcPr id="1713412641" protected="0"/>
           </w:tcPr>
           <w:p/>
         </w:tc>
@@ -276,7 +276,7 @@
               <w:bottom w:val="double" w:sz="12" w:space="0" w:color="000000" tmln="10, 10, 10, 0, 0"/>
               <w:right w:val="double" w:sz="4" w:space="0" w:color="000000" tmln="3, 3, 3, 0, 0"/>
             </w:tcBorders>
-            <w:tmTcPr id="1713333203" protected="0"/>
+            <w:tmTcPr id="1713412641" protected="0"/>
           </w:tcPr>
           <w:p>
             <w:pPr>
@@ -329,7 +329,7 @@
               <w:bottom w:val="double" w:sz="4" w:space="0" w:color="000000" tmln="3, 3, 3, 0, 0"/>
               <w:right w:val="double" w:sz="12" w:space="0" w:color="000000" tmln="10, 10, 10, 0, 0"/>
             </w:tcBorders>
-            <w:tmTcPr id="1713333203" protected="0"/>
+            <w:tmTcPr id="1713412641" protected="0"/>
           </w:tcPr>
           <w:p/>
         </w:tc>
@@ -343,7 +343,7 @@
               <w:bottom w:val="double" w:sz="4" w:space="0" w:color="000000" tmln="3, 3, 3, 0, 0"/>
               <w:right w:val="double" w:sz="12" w:space="0" w:color="000000" tmln="10, 10, 10, 0, 0"/>
             </w:tcBorders>
-            <w:tmTcPr id="1713333203" protected="0"/>
+            <w:tmTcPr id="1713412641" protected="0"/>
           </w:tcPr>
           <w:p/>
         </w:tc>
@@ -356,7 +356,7 @@
               <w:bottom w:val="double" w:sz="12" w:space="0" w:color="000000" tmln="10, 10, 10, 0, 0"/>
               <w:right w:val="double" w:sz="4" w:space="0" w:color="000000" tmln="3, 3, 3, 0, 0"/>
             </w:tcBorders>
-            <w:tmTcPr id="1713333203" protected="0"/>
+            <w:tmTcPr id="1713412641" protected="0"/>
           </w:tcPr>
           <w:p>
             <w:pPr>
@@ -409,7 +409,7 @@
               <w:bottom w:val="double" w:sz="4" w:space="0" w:color="000000" tmln="3, 3, 3, 0, 0"/>
               <w:right w:val="double" w:sz="12" w:space="0" w:color="000000" tmln="10, 10, 10, 0, 0"/>
             </w:tcBorders>
-            <w:tmTcPr id="1713333203" protected="0"/>
+            <w:tmTcPr id="1713412641" protected="0"/>
           </w:tcPr>
           <w:p/>
         </w:tc>
@@ -423,7 +423,7 @@
               <w:bottom w:val="double" w:sz="4" w:space="0" w:color="000000" tmln="3, 3, 3, 0, 0"/>
               <w:right w:val="double" w:sz="12" w:space="0" w:color="000000" tmln="10, 10, 10, 0, 0"/>
             </w:tcBorders>
-            <w:tmTcPr id="1713333203" protected="0"/>
+            <w:tmTcPr id="1713412641" protected="0"/>
           </w:tcPr>
           <w:p/>
         </w:tc>
@@ -436,7 +436,7 @@
               <w:bottom w:val="double" w:sz="4" w:space="0" w:color="000000" tmln="3, 3, 3, 0, 0"/>
               <w:right w:val="double" w:sz="4" w:space="0" w:color="000000" tmln="3, 3, 3, 0, 0"/>
             </w:tcBorders>
-            <w:tmTcPr id="1713333203" protected="0"/>
+            <w:tmTcPr id="1713412641" protected="0"/>
           </w:tcPr>
           <w:p>
             <w:pPr>
@@ -457,6 +457,35 @@
         </w:tc>
       </w:tr>
     </w:tbl>
+    <w:p>
+      <w:pPr>
+        <w:pStyle w:val="para1"/>
+        <w:spacing w:before="6"/>
+        <w:rPr>
+          <w:sz w:val="23"/>
+        </w:rPr>
+      </w:pPr>
+      <w:r>
+        <w:rPr>
+          <w:sz w:val="23"/>
+        </w:rPr>
+      </w:r>
+    </w:p>
+    <w:p>
+      <w:pPr>
+        <w:pStyle w:val="para1"/>
+        <w:spacing w:before="6"/>
+        <w:rPr>
+          <w:sz w:val="23"/>
+        </w:rPr>
+      </w:pPr>
+      <w:r>
+        <w:rPr>
+          <w:sz w:val="23"/>
+        </w:rPr>
+        <w:t>{{Excel.FileName}} {{Excel.Checksum}} {{Excel.FileSize}} {{Excel.CreatedAt}}</w:t>
+      </w:r>
+    </w:p>
     <w:p>
       <w:pPr>
         <w:pStyle w:val="para1"/>
@@ -505,7 +534,7 @@
               <w:bottom w:val="double" w:sz="12" w:space="0" w:color="000000" tmln="10, 10, 10, 0, 0"/>
               <w:right w:val="double" w:sz="12" w:space="0" w:color="000000" tmln="10, 10, 10, 0, 0"/>
             </w:tcBorders>
-            <w:tmTcPr id="1713333203" protected="0"/>
+            <w:tmTcPr id="1713412641" protected="0"/>
           </w:tcPr>
           <w:p>
             <w:pPr>
@@ -542,7 +571,7 @@
               <w:bottom w:val="double" w:sz="12" w:space="0" w:color="000000" tmln="10, 10, 10, 0, 0"/>
               <w:right w:val="double" w:sz="12" w:space="0" w:color="000000" tmln="10, 10, 10, 0, 0"/>
             </w:tcBorders>
-            <w:tmTcPr id="1713333203" protected="0"/>
+            <w:tmTcPr id="1713412641" protected="0"/>
           </w:tcPr>
           <w:p>
             <w:pPr>
@@ -564,7 +593,7 @@
               <w:bottom w:val="double" w:sz="12" w:space="0" w:color="000000" tmln="10, 10, 10, 0, 0"/>
               <w:right w:val="double" w:sz="12" w:space="0" w:color="000000" tmln="10, 10, 10, 0, 0"/>
             </w:tcBorders>
-            <w:tmTcPr id="1713333203" protected="0"/>
+            <w:tmTcPr id="1713412641" protected="0"/>
           </w:tcPr>
           <w:p>
             <w:pPr>
@@ -586,7 +615,7 @@
               <w:bottom w:val="double" w:sz="12" w:space="0" w:color="000000" tmln="10, 10, 10, 0, 0"/>
               <w:right w:val="double" w:sz="36" w:space="0" w:color="000000" tmln="30, 30, 30, 0, 0"/>
             </w:tcBorders>
-            <w:tmTcPr id="1713333203" protected="0"/>
+            <w:tmTcPr id="1713412641" protected="0"/>
           </w:tcPr>
           <w:p>
             <w:pPr>
@@ -631,7 +660,7 @@
               <w:bottom w:val="double" w:sz="4" w:space="0" w:color="000000" tmln="3, 3, 3, 0, 0"/>
               <w:right w:val="double" w:sz="12" w:space="0" w:color="000000" tmln="10, 10, 10, 0, 0"/>
             </w:tcBorders>
-            <w:tmTcPr id="1713333203" protected="0"/>
+            <w:tmTcPr id="1713412641" protected="0"/>
           </w:tcPr>
           <w:p>
             <w:pPr>
@@ -659,7 +688,7 @@
               <w:bottom w:val="double" w:sz="4" w:space="0" w:color="000000" tmln="3, 3, 3, 0, 0"/>
               <w:right w:val="double" w:sz="12" w:space="0" w:color="000000" tmln="10, 10, 10, 0, 0"/>
             </w:tcBorders>
-            <w:tmTcPr id="1713333203" protected="0"/>
+            <w:tmTcPr id="1713412641" protected="0"/>
           </w:tcPr>
           <w:p>
             <w:pPr>
@@ -688,7 +717,7 @@
               <w:bottom w:val="double" w:sz="4" w:space="0" w:color="000000" tmln="3, 3, 3, 0, 0"/>
               <w:right w:val="double" w:sz="12" w:space="0" w:color="000000" tmln="10, 10, 10, 0, 0"/>
             </w:tcBorders>
-            <w:tmTcPr id="1713333203" protected="0"/>
+            <w:tmTcPr id="1713412641" protected="0"/>
           </w:tcPr>
           <w:p>
             <w:pPr>
@@ -718,7 +747,7 @@
               <w:bottom w:val="double" w:sz="4" w:space="0" w:color="000000" tmln="3, 3, 3, 0, 0"/>
               <w:right w:val="double" w:sz="36" w:space="0" w:color="000000" tmln="30, 30, 30, 0, 0"/>
             </w:tcBorders>
-            <w:tmTcPr id="1713333203" protected="0"/>
+            <w:tmTcPr id="1713412641" protected="0"/>
           </w:tcPr>
           <w:p>
             <w:pPr>
@@ -782,7 +811,7 @@
               <w:bottom w:val="double" w:sz="12" w:space="0" w:color="000000" tmln="10, 10, 10, 0, 0"/>
               <w:right w:val="double" w:sz="12" w:space="0" w:color="000000" tmln="10, 10, 10, 0, 0"/>
             </w:tcBorders>
-            <w:tmTcPr id="1713333203" protected="0"/>
+            <w:tmTcPr id="1713412641" protected="0"/>
           </w:tcPr>
           <w:p>
             <w:pPr>
@@ -803,7 +832,7 @@
               <w:bottom w:val="double" w:sz="12" w:space="0" w:color="000000" tmln="10, 10, 10, 0, 0"/>
               <w:right w:val="double" w:sz="12" w:space="0" w:color="000000" tmln="10, 10, 10, 0, 0"/>
             </w:tcBorders>
-            <w:tmTcPr id="1713333203" protected="0"/>
+            <w:tmTcPr id="1713412641" protected="0"/>
           </w:tcPr>
           <w:p>
             <w:pPr>
@@ -824,7 +853,7 @@
               <w:bottom w:val="double" w:sz="12" w:space="0" w:color="000000" tmln="10, 10, 10, 0, 0"/>
               <w:right w:val="double" w:sz="12" w:space="0" w:color="000000" tmln="10, 10, 10, 0, 0"/>
             </w:tcBorders>
-            <w:tmTcPr id="1713333203" protected="0"/>
+            <w:tmTcPr id="1713412641" protected="0"/>
           </w:tcPr>
           <w:p>
             <w:pPr>
@@ -847,7 +876,7 @@
               <w:bottom w:val="double" w:sz="12" w:space="0" w:color="000000" tmln="10, 10, 10, 0, 0"/>
               <w:right w:val="double" w:sz="36" w:space="0" w:color="000000" tmln="30, 30, 30, 0, 0"/>
             </w:tcBorders>
-            <w:tmTcPr id="1713333203" protected="0"/>
+            <w:tmTcPr id="1713412641" protected="0"/>
           </w:tcPr>
           <w:p>
             <w:pPr>
@@ -877,7 +906,7 @@
               <w:bottom w:val="double" w:sz="4" w:space="0" w:color="000000" tmln="3, 3, 3, 0, 0"/>
               <w:right w:val="double" w:sz="12" w:space="0" w:color="000000" tmln="10, 10, 10, 0, 0"/>
             </w:tcBorders>
-            <w:tmTcPr id="1713333203" protected="0"/>
+            <w:tmTcPr id="1713412641" protected="0"/>
           </w:tcPr>
           <w:p>
             <w:pPr>
@@ -899,7 +928,7 @@
               <w:bottom w:val="double" w:sz="4" w:space="0" w:color="000000" tmln="3, 3, 3, 0, 0"/>
               <w:right w:val="double" w:sz="12" w:space="0" w:color="000000" tmln="10, 10, 10, 0, 0"/>
             </w:tcBorders>
-            <w:tmTcPr id="1713333203" protected="0"/>
+            <w:tmTcPr id="1713412641" protected="0"/>
           </w:tcPr>
           <w:p>
             <w:pPr>
@@ -919,7 +948,7 @@
               <w:bottom w:val="double" w:sz="4" w:space="0" w:color="000000" tmln="3, 3, 3, 0, 0"/>
               <w:right w:val="double" w:sz="12" w:space="0" w:color="000000" tmln="10, 10, 10, 0, 0"/>
             </w:tcBorders>
-            <w:tmTcPr id="1713333203" protected="0"/>
+            <w:tmTcPr id="1713412641" protected="0"/>
           </w:tcPr>
           <w:p>
             <w:pPr>
@@ -940,7 +969,7 @@
               <w:bottom w:val="double" w:sz="4" w:space="0" w:color="000000" tmln="3, 3, 3, 0, 0"/>
               <w:right w:val="double" w:sz="36" w:space="0" w:color="000000" tmln="30, 30, 30, 0, 0"/>
             </w:tcBorders>
-            <w:tmTcPr id="1713333203" protected="0"/>
+            <w:tmTcPr id="1713412641" protected="0"/>
           </w:tcPr>
           <w:p>
             <w:pPr>
@@ -1051,7 +1080,7 @@
             <w:bottom w:val="single" w:sz="12" w:space="0" w:color="000000" tmln="30, 20, 20, 0, 0"/>
             <w:right w:val="single" w:sz="12" w:space="0" w:color="000000" tmln="30, 20, 20, 0, 0"/>
           </w:tcBorders>
-          <w:tmTcPr id="1713333203" protected="0"/>
+          <w:tmTcPr id="1713412641" protected="0"/>
         </w:tcPr>
         <w:p>
           <w:pPr>
@@ -1080,7 +1109,7 @@
             <w:bottom w:val="single" w:sz="12" w:space="0" w:color="000000" tmln="30, 20, 20, 0, 0"/>
             <w:right w:val="single" w:sz="12" w:space="0" w:color="000000" tmln="30, 20, 20, 0, 0"/>
           </w:tcBorders>
-          <w:tmTcPr id="1713333203" protected="0"/>
+          <w:tmTcPr id="1713412641" protected="0"/>
         </w:tcPr>
         <w:p>
           <w:pPr>
@@ -1109,7 +1138,7 @@
             <w:bottom w:val="single" w:sz="12" w:space="0" w:color="000000" tmln="30, 20, 20, 0, 0"/>
             <w:right w:val="single" w:sz="12" w:space="0" w:color="000000" tmln="30, 20, 20, 0, 0"/>
           </w:tcBorders>
-          <w:tmTcPr id="1713333203" protected="0"/>
+          <w:tmTcPr id="1713412641" protected="0"/>
         </w:tcPr>
         <w:p>
           <w:pPr>
@@ -1137,7 +1166,7 @@
             <w:bottom w:val="single" w:sz="12" w:space="0" w:color="000000" tmln="30, 20, 20, 0, 0"/>
             <w:right w:val="single" w:sz="12" w:space="0" w:color="000000" tmln="30, 20, 20, 0, 0"/>
           </w:tcBorders>
-          <w:tmTcPr id="1713333203" protected="0"/>
+          <w:tmTcPr id="1713412641" protected="0"/>
         </w:tcPr>
         <w:p>
           <w:pPr>
@@ -1173,7 +1202,7 @@
             <w:bottom w:val="single" w:sz="12" w:space="0" w:color="000000" tmln="30, 20, 20, 0, 0"/>
             <w:right w:val="single" w:sz="12" w:space="0" w:color="000000" tmln="30, 20, 20, 0, 0"/>
           </w:tcBorders>
-          <w:tmTcPr id="1713333203" protected="0"/>
+          <w:tmTcPr id="1713412641" protected="0"/>
         </w:tcPr>
         <w:p>
           <w:pPr>
@@ -1195,7 +1224,7 @@
             <w:bottom w:val="single" w:sz="12" w:space="0" w:color="000000" tmln="30, 20, 20, 0, 0"/>
             <w:right w:val="single" w:sz="12" w:space="0" w:color="000000" tmln="30, 20, 20, 0, 0"/>
           </w:tcBorders>
-          <w:tmTcPr id="1713333203" protected="0"/>
+          <w:tmTcPr id="1713412641" protected="0"/>
         </w:tcPr>
         <w:p>
           <w:pPr>
@@ -1217,7 +1246,7 @@
             <w:bottom w:val="single" w:sz="12" w:space="0" w:color="000000" tmln="30, 20, 20, 0, 0"/>
             <w:right w:val="single" w:sz="12" w:space="0" w:color="000000" tmln="30, 20, 20, 0, 0"/>
           </w:tcBorders>
-          <w:tmTcPr id="1713333203" protected="0"/>
+          <w:tmTcPr id="1713412641" protected="0"/>
         </w:tcPr>
         <w:p>
           <w:pPr>
@@ -1244,7 +1273,7 @@
             <w:bottom w:val="single" w:sz="12" w:space="0" w:color="000000" tmln="30, 20, 20, 0, 0"/>
             <w:right w:val="single" w:sz="12" w:space="0" w:color="000000" tmln="30, 20, 20, 0, 0"/>
           </w:tcBorders>
-          <w:tmTcPr id="1713333203" protected="0"/>
+          <w:tmTcPr id="1713412641" protected="0"/>
         </w:tcPr>
         <w:p>
           <w:pPr>
@@ -1310,7 +1339,7 @@
                     <wps:cNvSpPr txBox="1">
                       <a:extLst>
                         <a:ext uri="smNativeData">
-                          <sm:smNativeData xmlns:sm="smNativeData" val="SMDATA_14_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"/>
+                          <sm:smNativeData xmlns:sm="smNativeData" val="SMDATA_14_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"/>
                         </a:ext>
                       </a:extLst>
                     </wps:cNvSpPr>
@@ -1359,7 +1388,7 @@
                                   <w:bottom w:val="single" w:sz="4" w:space="0" w:color="000000" tmln="10, 20, 20, 0, 0"/>
                                   <w:right w:val="single" w:sz="4" w:space="0" w:color="000000" tmln="10, 20, 20, 0, 0"/>
                                 </w:tcBorders>
-                                <w:tmTcPr id="1713333203" protected="0"/>
+                                <w:tmTcPr id="1713412641" protected="0"/>
                               </w:tcPr>
                               <w:p>
                                 <w:pPr>
@@ -1387,7 +1416,7 @@
                                   <w:bottom w:val="single" w:sz="4" w:space="0" w:color="000000" tmln="10, 20, 20, 0, 0"/>
                                   <w:right w:val="single" w:sz="4" w:space="0" w:color="000000" tmln="10, 20, 20, 0, 0"/>
                                 </w:tcBorders>
-                                <w:tmTcPr id="1713333203" protected="0"/>
+                                <w:tmTcPr id="1713412641" protected="0"/>
                               </w:tcPr>
                               <w:p>
                                 <w:pPr>
@@ -1415,7 +1444,7 @@
                                   <w:bottom w:val="single" w:sz="4" w:space="0" w:color="000000" tmln="10, 20, 20, 0, 0"/>
                                   <w:right w:val="single" w:sz="4" w:space="0" w:color="000000" tmln="10, 20, 20, 0, 0"/>
                                 </w:tcBorders>
-                                <w:tmTcPr id="1713333203" protected="0"/>
+                                <w:tmTcPr id="1713412641" protected="0"/>
                               </w:tcPr>
                               <w:p>
                                 <w:pPr>
@@ -1450,7 +1479,7 @@
                                   <w:bottom w:val="single" w:sz="4" w:space="0" w:color="000000" tmln="10, 20, 20, 0, 0"/>
                                   <w:right w:val="single" w:sz="4" w:space="0" w:color="000000" tmln="10, 20, 20, 0, 0"/>
                                 </w:tcBorders>
-                                <w:tmTcPr id="1713333203" protected="0"/>
+                                <w:tmTcPr id="1713412641" protected="0"/>
                               </w:tcPr>
                               <w:p>
                                 <w:pPr>
@@ -1477,7 +1506,7 @@
                                   <w:bottom w:val="single" w:sz="4" w:space="0" w:color="000000" tmln="10, 20, 20, 0, 0"/>
                                   <w:right w:val="single" w:sz="4" w:space="0" w:color="000000" tmln="10, 20, 20, 0, 0"/>
                                 </w:tcBorders>
-                                <w:tmTcPr id="1713333203" protected="0"/>
+                                <w:tmTcPr id="1713412641" protected="0"/>
                               </w:tcPr>
                               <w:p>
                                 <w:pPr>
@@ -1504,7 +1533,7 @@
                                   <w:bottom w:val="single" w:sz="4" w:space="0" w:color="000000" tmln="10, 20, 20, 0, 0"/>
                                   <w:right w:val="single" w:sz="4" w:space="0" w:color="000000" tmln="10, 20, 20, 0, 0"/>
                                 </w:tcBorders>
-                                <w:tmTcPr id="1713333203" protected="0"/>
+                                <w:tmTcPr id="1713412641" protected="0"/>
                               </w:tcPr>
                               <w:p>
                                 <w:pPr>
@@ -1549,7 +1578,7 @@
             <v:shapetype id="_x0000_t202" coordsize="21600,21600" o:spt="202" path="m,l,21600r21600,l21600,xe">
               <v:path gradientshapeok="t" o:connecttype="rect"/>
             </v:shapetype>
-            <v:shape id="Textbox1" o:spid="_x0000_s2049" type="#_x0000_t202" style="width:221.60pt;height:36.10pt;z-index:251658241;mso-wrap-distance-left:0.00pt;mso-wrap-distance-top:0.00pt;mso-wrap-distance-right:0.00pt;mso-wrap-distance-bottom:0.00pt;mso-wrap-style:square" stroked="f" filled="f" v:ext="SMDATA_14_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" o:insetmode="custom">
+            <v:shape id="Textbox1" o:spid="_x0000_s2049" type="#_x0000_t202" style="width:221.60pt;height:36.10pt;z-index:251658241;mso-wrap-distance-left:0.00pt;mso-wrap-distance-top:0.00pt;mso-wrap-distance-right:0.00pt;mso-wrap-distance-bottom:0.00pt;mso-wrap-style:square" stroked="f" filled="f" v:ext="SMDATA_14_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" o:insetmode="custom">
               <v:textbox inset="0.0pt,0.0pt,0.0pt,0.0pt">
                 <w:txbxContent>
                   <w:tbl>
@@ -1582,7 +1611,7 @@
                             <w:bottom w:val="single" w:sz="4" w:space="0" w:color="000000" tmln="10, 20, 20, 0, 0"/>
                             <w:right w:val="single" w:sz="4" w:space="0" w:color="000000" tmln="10, 20, 20, 0, 0"/>
                           </w:tcBorders>
-                          <w:tmTcPr id="1713333203" protected="0"/>
+                          <w:tmTcPr id="1713412641" protected="0"/>
                         </w:tcPr>
                         <w:p>
                           <w:pPr>
@@ -1610,7 +1639,7 @@
                             <w:bottom w:val="single" w:sz="4" w:space="0" w:color="000000" tmln="10, 20, 20, 0, 0"/>
                             <w:right w:val="single" w:sz="4" w:space="0" w:color="000000" tmln="10, 20, 20, 0, 0"/>
                           </w:tcBorders>
-                          <w:tmTcPr id="1713333203" protected="0"/>
+                          <w:tmTcPr id="1713412641" protected="0"/>
                         </w:tcPr>
                         <w:p>
                           <w:pPr>
@@ -1638,7 +1667,7 @@
                             <w:bottom w:val="single" w:sz="4" w:space="0" w:color="000000" tmln="10, 20, 20, 0, 0"/>
                             <w:right w:val="single" w:sz="4" w:space="0" w:color="000000" tmln="10, 20, 20, 0, 0"/>
                           </w:tcBorders>
-                          <w:tmTcPr id="1713333203" protected="0"/>
+                          <w:tmTcPr id="1713412641" protected="0"/>
                         </w:tcPr>
                         <w:p>
                           <w:pPr>
@@ -1673,7 +1702,7 @@
                             <w:bottom w:val="single" w:sz="4" w:space="0" w:color="000000" tmln="10, 20, 20, 0, 0"/>
                             <w:right w:val="single" w:sz="4" w:space="0" w:color="000000" tmln="10, 20, 20, 0, 0"/>
                           </w:tcBorders>
-                          <w:tmTcPr id="1713333203" protected="0"/>
+                          <w:tmTcPr id="1713412641" protected="0"/>
                         </w:tcPr>
                         <w:p>
                           <w:pPr>
@@ -1700,7 +1729,7 @@
                             <w:bottom w:val="single" w:sz="4" w:space="0" w:color="000000" tmln="10, 20, 20, 0, 0"/>
                             <w:right w:val="single" w:sz="4" w:space="0" w:color="000000" tmln="10, 20, 20, 0, 0"/>
                           </w:tcBorders>
-                          <w:tmTcPr id="1713333203" protected="0"/>
+                          <w:tmTcPr id="1713412641" protected="0"/>
                         </w:tcPr>
                         <w:p>
                           <w:pPr>
@@ -1727,7 +1756,7 @@
                             <w:bottom w:val="single" w:sz="4" w:space="0" w:color="000000" tmln="10, 20, 20, 0, 0"/>
                             <w:right w:val="single" w:sz="4" w:space="0" w:color="000000" tmln="10, 20, 20, 0, 0"/>
                           </w:tcBorders>
-                          <w:tmTcPr id="1713333203" protected="0"/>
+                          <w:tmTcPr id="1713412641" protected="0"/>
                         </w:tcPr>
                         <w:p>
                           <w:pPr>

</xml_diff>